<commit_message>
Misión 2, Ana Fernanda Martínez García
</commit_message>
<xml_diff>
--- a/Mision_02.docx
+++ b/Mision_02.docx
@@ -71,6 +71,14 @@
           <w:szCs w:val="22"/>
         </w:rPr>
         <w:t xml:space="preserve">Nombre: </w:t>
+      </w:r>
+      <w:r>
+        <w:rPr>
+          <w:rFonts w:ascii="Avenir Book" w:eastAsia="Arial Unicode MS" w:hAnsi="Avenir Book" w:cs="Arial Unicode MS"/>
+          <w:sz w:val="22"/>
+          <w:szCs w:val="22"/>
+        </w:rPr>
+        <w:t>Ana Fernanda Martínez García</w:t>
       </w:r>
     </w:p>
     <w:p>
@@ -97,6 +105,16 @@
         </w:rPr>
         <w:t>Grupo:</w:t>
       </w:r>
+      <w:r>
+        <w:rPr>
+          <w:rFonts w:ascii="Avenir Book" w:eastAsia="Arial Unicode MS" w:hAnsi="Avenir Book" w:cs="Arial Unicode MS"/>
+          <w:sz w:val="22"/>
+          <w:szCs w:val="22"/>
+        </w:rPr>
+        <w:t xml:space="preserve"> 2</w:t>
+      </w:r>
+      <w:bookmarkStart w:id="0" w:name="_GoBack"/>
+      <w:bookmarkEnd w:id="0"/>
     </w:p>
     <w:p>
       <w:pPr>
@@ -1039,6 +1057,75 @@
                 <w:lang w:val="es-MX"/>
               </w:rPr>
             </w:pPr>
+            <w:r>
+              <w:rPr>
+                <w:rFonts w:ascii="Avenir Book" w:eastAsia="Arial Unicode MS" w:hAnsi="Avenir Book" w:cs="Arial Unicode MS"/>
+                <w:bCs/>
+                <w:noProof/>
+                <w:sz w:val="20"/>
+                <w:szCs w:val="22"/>
+                <w:lang w:val="es-MX"/>
+              </w:rPr>
+              <w:drawing>
+                <wp:inline distT="0" distB="0" distL="0" distR="0" wp14:anchorId="3D8EF0E6" wp14:editId="0BEE75DD">
+                  <wp:extent cx="2018010" cy="2690680"/>
+                  <wp:effectExtent l="6350" t="0" r="8255" b="8255"/>
+                  <wp:docPr id="3" name="Imagen 3" descr="Imagen que contiene texto&#10;&#10;Descripción generada automáticamente"/>
+                  <wp:cNvGraphicFramePr>
+                    <a:graphicFrameLocks xmlns:a="http://schemas.openxmlformats.org/drawingml/2006/main" noChangeAspect="1"/>
+                  </wp:cNvGraphicFramePr>
+                  <a:graphic xmlns:a="http://schemas.openxmlformats.org/drawingml/2006/main">
+                    <a:graphicData uri="http://schemas.openxmlformats.org/drawingml/2006/picture">
+                      <pic:pic xmlns:pic="http://schemas.openxmlformats.org/drawingml/2006/picture">
+                        <pic:nvPicPr>
+                          <pic:cNvPr id="3" name="WhatsApp Image 2020-02-27 at 7.51.13 PM.jpeg"/>
+                          <pic:cNvPicPr/>
+                        </pic:nvPicPr>
+                        <pic:blipFill>
+                          <a:blip r:embed="rId5"/>
+                          <a:stretch>
+                            <a:fillRect/>
+                          </a:stretch>
+                        </pic:blipFill>
+                        <pic:spPr>
+                          <a:xfrm rot="16200000">
+                            <a:off x="0" y="0"/>
+                            <a:ext cx="2034037" cy="2712050"/>
+                          </a:xfrm>
+                          <a:prstGeom prst="rect">
+                            <a:avLst/>
+                          </a:prstGeom>
+                        </pic:spPr>
+                      </pic:pic>
+                    </a:graphicData>
+                  </a:graphic>
+                </wp:inline>
+              </w:drawing>
+            </w:r>
+          </w:p>
+          <w:p>
+            <w:pPr>
+              <w:pStyle w:val="Sinespaciado"/>
+              <w:rPr>
+                <w:rFonts w:ascii="Avenir Book" w:eastAsia="Arial Unicode MS" w:hAnsi="Avenir Book" w:cs="Arial Unicode MS"/>
+                <w:bCs/>
+                <w:sz w:val="20"/>
+                <w:szCs w:val="22"/>
+                <w:lang w:val="es-MX"/>
+              </w:rPr>
+            </w:pPr>
+          </w:p>
+          <w:p>
+            <w:pPr>
+              <w:pStyle w:val="Sinespaciado"/>
+              <w:rPr>
+                <w:rFonts w:ascii="Avenir Book" w:eastAsia="Arial Unicode MS" w:hAnsi="Avenir Book" w:cs="Arial Unicode MS"/>
+                <w:bCs/>
+                <w:sz w:val="20"/>
+                <w:szCs w:val="22"/>
+                <w:lang w:val="es-MX"/>
+              </w:rPr>
+            </w:pPr>
           </w:p>
           <w:p>
             <w:pPr>
@@ -1361,6 +1448,7 @@
                 <w:szCs w:val="22"/>
                 <w:lang w:val="es-MX"/>
               </w:rPr>
+              <w:lastRenderedPageBreak/>
               <w:t>Escuela de procedencia:</w:t>
             </w:r>
           </w:p>
@@ -1880,6 +1968,16 @@
               </w:rPr>
               <w:t>Entradas:</w:t>
             </w:r>
+            <w:r>
+              <w:rPr>
+                <w:rFonts w:ascii="Avenir Book" w:eastAsia="Arial Unicode MS" w:hAnsi="Avenir Book" w:cs="Arial Unicode MS"/>
+                <w:bCs/>
+                <w:sz w:val="20"/>
+                <w:szCs w:val="22"/>
+                <w:lang w:val="es-MX"/>
+              </w:rPr>
+              <w:t xml:space="preserve"> Velocidad que viaja el auto</w:t>
+            </w:r>
           </w:p>
           <w:p>
             <w:pPr>
@@ -1902,6 +2000,36 @@
               </w:rPr>
               <w:t>Salidas:</w:t>
             </w:r>
+            <w:r>
+              <w:rPr>
+                <w:rFonts w:ascii="Avenir Book" w:eastAsia="Arial Unicode MS" w:hAnsi="Avenir Book" w:cs="Arial Unicode MS"/>
+                <w:bCs/>
+                <w:sz w:val="20"/>
+                <w:szCs w:val="22"/>
+                <w:lang w:val="es-MX"/>
+              </w:rPr>
+              <w:t xml:space="preserve"> tiempo</w:t>
+            </w:r>
+            <w:r>
+              <w:rPr>
+                <w:rFonts w:ascii="Avenir Book" w:eastAsia="Arial Unicode MS" w:hAnsi="Avenir Book" w:cs="Arial Unicode MS"/>
+                <w:bCs/>
+                <w:sz w:val="20"/>
+                <w:szCs w:val="22"/>
+                <w:lang w:val="es-MX"/>
+              </w:rPr>
+              <w:t xml:space="preserve">, </w:t>
+            </w:r>
+            <w:r>
+              <w:rPr>
+                <w:rFonts w:ascii="Avenir Book" w:eastAsia="Arial Unicode MS" w:hAnsi="Avenir Book" w:cs="Arial Unicode MS"/>
+                <w:bCs/>
+                <w:sz w:val="20"/>
+                <w:szCs w:val="22"/>
+                <w:lang w:val="es-MX"/>
+              </w:rPr>
+              <w:t>distancia</w:t>
+            </w:r>
           </w:p>
           <w:p>
             <w:pPr>
@@ -1924,6 +2052,26 @@
               </w:rPr>
               <w:t>Relación E/S:</w:t>
             </w:r>
+            <w:r>
+              <w:rPr>
+                <w:rFonts w:ascii="Avenir Book" w:eastAsia="Arial Unicode MS" w:hAnsi="Avenir Book" w:cs="Arial Unicode MS"/>
+                <w:bCs/>
+                <w:sz w:val="20"/>
+                <w:szCs w:val="22"/>
+                <w:lang w:val="es-MX"/>
+              </w:rPr>
+              <w:t xml:space="preserve"> </w:t>
+            </w:r>
+            <w:r>
+              <w:rPr>
+                <w:rFonts w:ascii="Avenir Book" w:eastAsia="Arial Unicode MS" w:hAnsi="Avenir Book" w:cs="Arial Unicode MS"/>
+                <w:bCs/>
+                <w:sz w:val="20"/>
+                <w:szCs w:val="22"/>
+                <w:lang w:val="es-MX"/>
+              </w:rPr>
+              <w:t>v = d/t</w:t>
+            </w:r>
           </w:p>
           <w:p>
             <w:pPr>
@@ -1988,6 +2136,75 @@
                 <w:lang w:val="es-MX"/>
               </w:rPr>
               <w:t xml:space="preserve"> (foto, captura de pantalla, texto, etc.)</w:t>
+            </w:r>
+          </w:p>
+          <w:p>
+            <w:pPr>
+              <w:pStyle w:val="Sinespaciado"/>
+              <w:rPr>
+                <w:rFonts w:ascii="Avenir Book" w:eastAsia="Arial Unicode MS" w:hAnsi="Avenir Book" w:cs="Arial Unicode MS"/>
+                <w:bCs/>
+                <w:sz w:val="20"/>
+                <w:szCs w:val="22"/>
+                <w:lang w:val="es-MX"/>
+              </w:rPr>
+            </w:pPr>
+          </w:p>
+          <w:p>
+            <w:pPr>
+              <w:pStyle w:val="Sinespaciado"/>
+              <w:rPr>
+                <w:rFonts w:ascii="Avenir Book" w:eastAsia="Arial Unicode MS" w:hAnsi="Avenir Book" w:cs="Arial Unicode MS"/>
+                <w:bCs/>
+                <w:sz w:val="20"/>
+                <w:szCs w:val="22"/>
+                <w:lang w:val="es-MX"/>
+              </w:rPr>
+            </w:pPr>
+            <w:r>
+              <w:rPr>
+                <w:rFonts w:ascii="Avenir Book" w:eastAsia="Arial Unicode MS" w:hAnsi="Avenir Book" w:cs="Arial Unicode MS"/>
+                <w:bCs/>
+                <w:noProof/>
+                <w:sz w:val="20"/>
+                <w:szCs w:val="22"/>
+                <w:lang w:val="es-MX"/>
+              </w:rPr>
+              <w:drawing>
+                <wp:inline distT="0" distB="0" distL="0" distR="0" wp14:anchorId="6B910E97" wp14:editId="3BA86547">
+                  <wp:extent cx="2260034" cy="3013380"/>
+                  <wp:effectExtent l="0" t="0" r="6985" b="0"/>
+                  <wp:docPr id="4" name="Imagen 4" descr="Imagen que contiene texto, pizarra&#10;&#10;Descripción generada automáticamente"/>
+                  <wp:cNvGraphicFramePr>
+                    <a:graphicFrameLocks xmlns:a="http://schemas.openxmlformats.org/drawingml/2006/main" noChangeAspect="1"/>
+                  </wp:cNvGraphicFramePr>
+                  <a:graphic xmlns:a="http://schemas.openxmlformats.org/drawingml/2006/main">
+                    <a:graphicData uri="http://schemas.openxmlformats.org/drawingml/2006/picture">
+                      <pic:pic xmlns:pic="http://schemas.openxmlformats.org/drawingml/2006/picture">
+                        <pic:nvPicPr>
+                          <pic:cNvPr id="4" name="WhatsApp Image 2020-02-27 at 7.51.13 PM (1).jpeg"/>
+                          <pic:cNvPicPr/>
+                        </pic:nvPicPr>
+                        <pic:blipFill>
+                          <a:blip r:embed="rId6"/>
+                          <a:stretch>
+                            <a:fillRect/>
+                          </a:stretch>
+                        </pic:blipFill>
+                        <pic:spPr>
+                          <a:xfrm>
+                            <a:off x="0" y="0"/>
+                            <a:ext cx="2281611" cy="3042150"/>
+                          </a:xfrm>
+                          <a:prstGeom prst="rect">
+                            <a:avLst/>
+                          </a:prstGeom>
+                        </pic:spPr>
+                      </pic:pic>
+                    </a:graphicData>
+                  </a:graphic>
+                </wp:inline>
+              </w:drawing>
             </w:r>
           </w:p>
           <w:p>
@@ -2540,6 +2757,7 @@
           <w:szCs w:val="22"/>
           <w:lang w:val="es-MX"/>
         </w:rPr>
+        <w:lastRenderedPageBreak/>
         <w:t xml:space="preserve">Agrega </w:t>
       </w:r>
       <w:r>
@@ -2814,6 +3032,16 @@
               </w:rPr>
               <w:t>Entradas:</w:t>
             </w:r>
+            <w:r>
+              <w:rPr>
+                <w:rFonts w:ascii="Avenir Book" w:eastAsia="Arial Unicode MS" w:hAnsi="Avenir Book" w:cs="Arial Unicode MS"/>
+                <w:bCs/>
+                <w:sz w:val="20"/>
+                <w:szCs w:val="22"/>
+                <w:lang w:val="es-MX"/>
+              </w:rPr>
+              <w:t xml:space="preserve"> total de la comida</w:t>
+            </w:r>
           </w:p>
           <w:p>
             <w:pPr>
@@ -2836,6 +3064,16 @@
               </w:rPr>
               <w:t>Salidas:</w:t>
             </w:r>
+            <w:r>
+              <w:rPr>
+                <w:rFonts w:ascii="Avenir Book" w:eastAsia="Arial Unicode MS" w:hAnsi="Avenir Book" w:cs="Arial Unicode MS"/>
+                <w:bCs/>
+                <w:sz w:val="20"/>
+                <w:szCs w:val="22"/>
+                <w:lang w:val="es-MX"/>
+              </w:rPr>
+              <w:t xml:space="preserve"> subtotal de la comida, propina, IVA, total a apagar</w:t>
+            </w:r>
           </w:p>
           <w:p>
             <w:pPr>
@@ -2858,6 +3096,38 @@
               </w:rPr>
               <w:t>Relación E/S:</w:t>
             </w:r>
+            <w:r>
+              <w:rPr>
+                <w:rFonts w:ascii="Avenir Book" w:eastAsia="Arial Unicode MS" w:hAnsi="Avenir Book" w:cs="Arial Unicode MS"/>
+                <w:bCs/>
+                <w:sz w:val="20"/>
+                <w:szCs w:val="22"/>
+                <w:lang w:val="es-MX"/>
+              </w:rPr>
+              <w:t xml:space="preserve"> subtotal x .13, </w:t>
+            </w:r>
+            <w:proofErr w:type="spellStart"/>
+            <w:r>
+              <w:rPr>
+                <w:rFonts w:ascii="Avenir Book" w:eastAsia="Arial Unicode MS" w:hAnsi="Avenir Book" w:cs="Arial Unicode MS"/>
+                <w:bCs/>
+                <w:sz w:val="20"/>
+                <w:szCs w:val="22"/>
+                <w:lang w:val="es-MX"/>
+              </w:rPr>
+              <w:t>subototal</w:t>
+            </w:r>
+            <w:proofErr w:type="spellEnd"/>
+            <w:r>
+              <w:rPr>
+                <w:rFonts w:ascii="Avenir Book" w:eastAsia="Arial Unicode MS" w:hAnsi="Avenir Book" w:cs="Arial Unicode MS"/>
+                <w:bCs/>
+                <w:sz w:val="20"/>
+                <w:szCs w:val="22"/>
+                <w:lang w:val="es-MX"/>
+              </w:rPr>
+              <w:t xml:space="preserve"> x.16, subtotal+ propina + IVA</w:t>
+            </w:r>
           </w:p>
           <w:p>
             <w:pPr>
@@ -2947,27 +3217,107 @@
                 <w:lang w:val="es-MX"/>
               </w:rPr>
             </w:pPr>
-          </w:p>
-          <w:p>
-            <w:pPr>
-              <w:pStyle w:val="Sinespaciado"/>
-              <w:rPr>
-                <w:rFonts w:ascii="Avenir Book" w:eastAsia="Arial Unicode MS" w:hAnsi="Avenir Book" w:cs="Arial Unicode MS"/>
-                <w:bCs/>
-                <w:sz w:val="20"/>
-                <w:szCs w:val="22"/>
-                <w:lang w:val="es-MX"/>
-              </w:rPr>
-            </w:pPr>
-            <w:r>
-              <w:rPr>
-                <w:rFonts w:ascii="Avenir Book" w:eastAsia="Arial Unicode MS" w:hAnsi="Avenir Book" w:cs="Arial Unicode MS"/>
-                <w:bCs/>
-                <w:sz w:val="20"/>
-                <w:szCs w:val="22"/>
-                <w:lang w:val="es-MX"/>
-              </w:rPr>
-              <w:lastRenderedPageBreak/>
+            <w:r>
+              <w:rPr>
+                <w:rFonts w:ascii="Avenir Book" w:eastAsia="Arial Unicode MS" w:hAnsi="Avenir Book" w:cs="Arial Unicode MS"/>
+                <w:bCs/>
+                <w:noProof/>
+                <w:sz w:val="20"/>
+                <w:szCs w:val="22"/>
+                <w:lang w:val="es-MX"/>
+              </w:rPr>
+              <w:drawing>
+                <wp:inline distT="0" distB="0" distL="0" distR="0" wp14:anchorId="5F7F6779" wp14:editId="5D81B53B">
+                  <wp:extent cx="2690935" cy="3587914"/>
+                  <wp:effectExtent l="8573" t="0" r="4127" b="4128"/>
+                  <wp:docPr id="5" name="Imagen 5" descr="Imagen que contiene texto, pizarra&#10;&#10;Descripción generada automáticamente"/>
+                  <wp:cNvGraphicFramePr>
+                    <a:graphicFrameLocks xmlns:a="http://schemas.openxmlformats.org/drawingml/2006/main" noChangeAspect="1"/>
+                  </wp:cNvGraphicFramePr>
+                  <a:graphic xmlns:a="http://schemas.openxmlformats.org/drawingml/2006/main">
+                    <a:graphicData uri="http://schemas.openxmlformats.org/drawingml/2006/picture">
+                      <pic:pic xmlns:pic="http://schemas.openxmlformats.org/drawingml/2006/picture">
+                        <pic:nvPicPr>
+                          <pic:cNvPr id="5" name="WhatsApp Image 2020-02-27 at 7.51.13 PM (3).jpeg"/>
+                          <pic:cNvPicPr/>
+                        </pic:nvPicPr>
+                        <pic:blipFill>
+                          <a:blip r:embed="rId7"/>
+                          <a:stretch>
+                            <a:fillRect/>
+                          </a:stretch>
+                        </pic:blipFill>
+                        <pic:spPr>
+                          <a:xfrm rot="16200000">
+                            <a:off x="0" y="0"/>
+                            <a:ext cx="2705594" cy="3607460"/>
+                          </a:xfrm>
+                          <a:prstGeom prst="rect">
+                            <a:avLst/>
+                          </a:prstGeom>
+                        </pic:spPr>
+                      </pic:pic>
+                    </a:graphicData>
+                  </a:graphic>
+                </wp:inline>
+              </w:drawing>
+            </w:r>
+          </w:p>
+          <w:p>
+            <w:pPr>
+              <w:pStyle w:val="Sinespaciado"/>
+              <w:rPr>
+                <w:rFonts w:ascii="Avenir Book" w:eastAsia="Arial Unicode MS" w:hAnsi="Avenir Book" w:cs="Arial Unicode MS"/>
+                <w:bCs/>
+                <w:sz w:val="20"/>
+                <w:szCs w:val="22"/>
+                <w:lang w:val="es-MX"/>
+              </w:rPr>
+            </w:pPr>
+          </w:p>
+          <w:p>
+            <w:pPr>
+              <w:pStyle w:val="Sinespaciado"/>
+              <w:rPr>
+                <w:rFonts w:ascii="Avenir Book" w:eastAsia="Arial Unicode MS" w:hAnsi="Avenir Book" w:cs="Arial Unicode MS"/>
+                <w:bCs/>
+                <w:sz w:val="20"/>
+                <w:szCs w:val="22"/>
+                <w:lang w:val="es-MX"/>
+              </w:rPr>
+            </w:pPr>
+          </w:p>
+          <w:p>
+            <w:pPr>
+              <w:pStyle w:val="Sinespaciado"/>
+              <w:rPr>
+                <w:rFonts w:ascii="Avenir Book" w:eastAsia="Arial Unicode MS" w:hAnsi="Avenir Book" w:cs="Arial Unicode MS"/>
+                <w:bCs/>
+                <w:sz w:val="20"/>
+                <w:szCs w:val="22"/>
+                <w:lang w:val="es-MX"/>
+              </w:rPr>
+            </w:pPr>
+          </w:p>
+          <w:p>
+            <w:pPr>
+              <w:pStyle w:val="Sinespaciado"/>
+              <w:rPr>
+                <w:rFonts w:ascii="Avenir Book" w:eastAsia="Arial Unicode MS" w:hAnsi="Avenir Book" w:cs="Arial Unicode MS"/>
+                <w:bCs/>
+                <w:sz w:val="20"/>
+                <w:szCs w:val="22"/>
+                <w:lang w:val="es-MX"/>
+              </w:rPr>
+            </w:pPr>
+            <w:r>
+              <w:rPr>
+                <w:rFonts w:ascii="Avenir Book" w:eastAsia="Arial Unicode MS" w:hAnsi="Avenir Book" w:cs="Arial Unicode MS"/>
+                <w:bCs/>
+                <w:sz w:val="20"/>
+                <w:szCs w:val="22"/>
+                <w:lang w:val="es-MX"/>
+              </w:rPr>
               <w:t xml:space="preserve">El programa lo </w:t>
             </w:r>
             <w:r>
@@ -3072,7 +3422,6 @@
                 <w:szCs w:val="20"/>
                 <w:lang w:val="es-MX"/>
               </w:rPr>
-              <w:lastRenderedPageBreak/>
               <w:t>Ejemplo</w:t>
             </w:r>
             <w:r>
@@ -3557,6 +3906,7 @@
           <w:szCs w:val="22"/>
           <w:lang w:val="es-MX"/>
         </w:rPr>
+        <w:lastRenderedPageBreak/>
         <w:t>4.</w:t>
       </w:r>
       <w:r>
@@ -3873,6 +4223,16 @@
               </w:rPr>
               <w:t>Entradas:</w:t>
             </w:r>
+            <w:r>
+              <w:rPr>
+                <w:rFonts w:ascii="Avenir Book" w:eastAsia="Arial Unicode MS" w:hAnsi="Avenir Book" w:cs="Arial Unicode MS"/>
+                <w:bCs/>
+                <w:sz w:val="20"/>
+                <w:szCs w:val="22"/>
+                <w:lang w:val="es-MX"/>
+              </w:rPr>
+              <w:t xml:space="preserve"> número de mujeres y hombres inscritos</w:t>
+            </w:r>
           </w:p>
           <w:p>
             <w:pPr>
@@ -3895,6 +4255,16 @@
               </w:rPr>
               <w:t>Salidas:</w:t>
             </w:r>
+            <w:r>
+              <w:rPr>
+                <w:rFonts w:ascii="Avenir Book" w:eastAsia="Arial Unicode MS" w:hAnsi="Avenir Book" w:cs="Arial Unicode MS"/>
+                <w:bCs/>
+                <w:sz w:val="20"/>
+                <w:szCs w:val="22"/>
+                <w:lang w:val="es-MX"/>
+              </w:rPr>
+              <w:t xml:space="preserve"> número total de alumnos inscritos, porcentaje de mujeres y hombres </w:t>
+            </w:r>
           </w:p>
           <w:p>
             <w:pPr>
@@ -3917,6 +4287,48 @@
               </w:rPr>
               <w:t>Relación E/S:</w:t>
             </w:r>
+            <w:r>
+              <w:rPr>
+                <w:rFonts w:ascii="Avenir Book" w:eastAsia="Arial Unicode MS" w:hAnsi="Avenir Book" w:cs="Arial Unicode MS"/>
+                <w:bCs/>
+                <w:sz w:val="20"/>
+                <w:szCs w:val="22"/>
+                <w:lang w:val="es-MX"/>
+              </w:rPr>
+              <w:t xml:space="preserve"> </w:t>
+            </w:r>
+            <w:proofErr w:type="spellStart"/>
+            <w:r>
+              <w:rPr>
+                <w:rFonts w:ascii="Avenir Book" w:eastAsia="Arial Unicode MS" w:hAnsi="Avenir Book" w:cs="Arial Unicode MS"/>
+                <w:bCs/>
+                <w:sz w:val="20"/>
+                <w:szCs w:val="22"/>
+                <w:lang w:val="es-MX"/>
+              </w:rPr>
+              <w:t>mujeres+hombres</w:t>
+            </w:r>
+            <w:proofErr w:type="spellEnd"/>
+            <w:r>
+              <w:rPr>
+                <w:rFonts w:ascii="Avenir Book" w:eastAsia="Arial Unicode MS" w:hAnsi="Avenir Book" w:cs="Arial Unicode MS"/>
+                <w:bCs/>
+                <w:sz w:val="20"/>
+                <w:szCs w:val="22"/>
+                <w:lang w:val="es-MX"/>
+              </w:rPr>
+              <w:t xml:space="preserve"> = total de alumnos inscritos,</w:t>
+            </w:r>
+            <w:r>
+              <w:rPr>
+                <w:rFonts w:ascii="Avenir Book" w:eastAsia="Arial Unicode MS" w:hAnsi="Avenir Book" w:cs="Arial Unicode MS"/>
+                <w:bCs/>
+                <w:sz w:val="20"/>
+                <w:szCs w:val="22"/>
+                <w:lang w:val="es-MX"/>
+              </w:rPr>
+              <w:t xml:space="preserve"> mujeresx100/total, hombres x 100/total</w:t>
+            </w:r>
           </w:p>
           <w:p>
             <w:pPr>
@@ -3994,6 +4406,75 @@
                 <w:lang w:val="es-MX"/>
               </w:rPr>
             </w:pPr>
+          </w:p>
+          <w:p>
+            <w:pPr>
+              <w:pStyle w:val="Sinespaciado"/>
+              <w:rPr>
+                <w:rFonts w:ascii="Avenir Book" w:eastAsia="Arial Unicode MS" w:hAnsi="Avenir Book" w:cs="Arial Unicode MS"/>
+                <w:bCs/>
+                <w:sz w:val="20"/>
+                <w:szCs w:val="22"/>
+                <w:lang w:val="es-MX"/>
+              </w:rPr>
+            </w:pPr>
+          </w:p>
+          <w:p>
+            <w:pPr>
+              <w:pStyle w:val="Sinespaciado"/>
+              <w:rPr>
+                <w:rFonts w:ascii="Avenir Book" w:eastAsia="Arial Unicode MS" w:hAnsi="Avenir Book" w:cs="Arial Unicode MS"/>
+                <w:bCs/>
+                <w:sz w:val="20"/>
+                <w:szCs w:val="22"/>
+                <w:lang w:val="es-MX"/>
+              </w:rPr>
+            </w:pPr>
+            <w:r>
+              <w:rPr>
+                <w:rFonts w:ascii="Avenir Book" w:eastAsia="Arial Unicode MS" w:hAnsi="Avenir Book" w:cs="Arial Unicode MS"/>
+                <w:bCs/>
+                <w:noProof/>
+                <w:sz w:val="20"/>
+                <w:szCs w:val="22"/>
+                <w:lang w:val="es-MX"/>
+              </w:rPr>
+              <w:drawing>
+                <wp:inline distT="0" distB="0" distL="0" distR="0" wp14:anchorId="270EC7F8" wp14:editId="2C50BD79">
+                  <wp:extent cx="2650386" cy="3533847"/>
+                  <wp:effectExtent l="0" t="3810" r="0" b="0"/>
+                  <wp:docPr id="6" name="Imagen 6" descr="Imagen que contiene texto, pizarra&#10;&#10;Descripción generada automáticamente"/>
+                  <wp:cNvGraphicFramePr>
+                    <a:graphicFrameLocks xmlns:a="http://schemas.openxmlformats.org/drawingml/2006/main" noChangeAspect="1"/>
+                  </wp:cNvGraphicFramePr>
+                  <a:graphic xmlns:a="http://schemas.openxmlformats.org/drawingml/2006/main">
+                    <a:graphicData uri="http://schemas.openxmlformats.org/drawingml/2006/picture">
+                      <pic:pic xmlns:pic="http://schemas.openxmlformats.org/drawingml/2006/picture">
+                        <pic:nvPicPr>
+                          <pic:cNvPr id="6" name="WhatsApp Image 2020-02-27 at 7.51.13 PM (2).jpeg"/>
+                          <pic:cNvPicPr/>
+                        </pic:nvPicPr>
+                        <pic:blipFill>
+                          <a:blip r:embed="rId8"/>
+                          <a:stretch>
+                            <a:fillRect/>
+                          </a:stretch>
+                        </pic:blipFill>
+                        <pic:spPr>
+                          <a:xfrm rot="16200000">
+                            <a:off x="0" y="0"/>
+                            <a:ext cx="2668459" cy="3557944"/>
+                          </a:xfrm>
+                          <a:prstGeom prst="rect">
+                            <a:avLst/>
+                          </a:prstGeom>
+                        </pic:spPr>
+                      </pic:pic>
+                    </a:graphicData>
+                  </a:graphic>
+                </wp:inline>
+              </w:drawing>
+            </w:r>
           </w:p>
           <w:p>
             <w:pPr>
@@ -4626,6 +5107,7 @@
           <w:sz w:val="22"/>
           <w:szCs w:val="22"/>
         </w:rPr>
+        <w:lastRenderedPageBreak/>
         <w:t>Imprime:</w:t>
       </w:r>
     </w:p>
@@ -4682,7 +5164,7 @@
                     </pic:cNvPicPr>
                   </pic:nvPicPr>
                   <pic:blipFill>
-                    <a:blip r:embed="rId5">
+                    <a:blip r:embed="rId9">
                       <a:extLst>
                         <a:ext uri="{28A0092B-C50C-407E-A947-70E740481C1C}">
                           <a14:useLocalDpi xmlns:a14="http://schemas.microsoft.com/office/drawing/2010/main" val="0"/>
@@ -4749,7 +5231,7 @@
                     <pic:cNvPicPr/>
                   </pic:nvPicPr>
                   <pic:blipFill>
-                    <a:blip r:embed="rId6"/>
+                    <a:blip r:embed="rId10"/>
                     <a:stretch>
                       <a:fillRect/>
                     </a:stretch>
@@ -5684,7 +6166,6 @@
                 <w:szCs w:val="22"/>
                 <w:lang w:val="es-MX"/>
               </w:rPr>
-              <w:lastRenderedPageBreak/>
               <w:t xml:space="preserve">Inserta aquí la imagen con el </w:t>
             </w:r>
             <w:r>
@@ -6710,6 +7191,7 @@
           <w:sz w:val="22"/>
           <w:szCs w:val="22"/>
         </w:rPr>
+        <w:lastRenderedPageBreak/>
         <w:t xml:space="preserve">Si finalizas exitosamente la misión, </w:t>
       </w:r>
       <w:r>
@@ -6784,8 +7266,6 @@
         </w:rPr>
         <w:t xml:space="preserve"> Además, los primeros 5 en entregarla obtienen 100 XP.</w:t>
       </w:r>
-      <w:bookmarkStart w:id="0" w:name="_GoBack"/>
-      <w:bookmarkEnd w:id="0"/>
     </w:p>
     <w:sectPr>
       <w:type w:val="continuous"/>

</xml_diff>